<commit_message>
added link to supp procedures doc giving link to osf project in case the preregistation issue persists
</commit_message>
<xml_diff>
--- a/manuscript/submission 1/Supplementary Procedure.docx
+++ b/manuscript/submission 1/Supplementary Procedure.docx
@@ -135,48 +135,94 @@
         </w:rPr>
         <w:t xml:space="preserve">Experiment 2: </w:t>
       </w:r>
-      <w:r>
+      <w:hyperlink r:id="rId7" w:history="1">
+        <w:r>
+          <w:rPr>
+            <w:rStyle w:val="Hyperlink"/>
+            <w:rFonts w:ascii="Times New Roman" w:hAnsi="Times New Roman" w:cs="Times New Roman"/>
+            <w:lang w:val="en-IE"/>
+          </w:rPr>
+          <w:t>https://osf.io/jtv24</w:t>
+        </w:r>
+      </w:hyperlink>
+    </w:p>
+    <w:p>
+      <w:pPr>
+        <w:spacing w:line="480" w:lineRule="auto"/>
         <w:rPr>
           <w:rFonts w:ascii="Times New Roman" w:hAnsi="Times New Roman" w:cs="Times New Roman"/>
           <w:lang w:val="en-IE"/>
         </w:rPr>
-        <w:fldChar w:fldCharType="begin"/>
-      </w:r>
+      </w:pPr>
       <w:r>
         <w:rPr>
           <w:rFonts w:ascii="Times New Roman" w:hAnsi="Times New Roman" w:cs="Times New Roman"/>
           <w:lang w:val="en-IE"/>
         </w:rPr>
-        <w:instrText xml:space="preserve"> HYPERLINK "https://osf.io/jtv24" </w:instrText>
-      </w:r>
-      <w:r>
+        <w:t xml:space="preserve">Experiment 3: </w:t>
+      </w:r>
+      <w:hyperlink r:id="rId8" w:history="1">
+        <w:r>
+          <w:rPr>
+            <w:rStyle w:val="Hyperlink"/>
+            <w:rFonts w:ascii="Times New Roman" w:hAnsi="Times New Roman" w:cs="Times New Roman"/>
+            <w:lang w:val="en-IE"/>
+          </w:rPr>
+          <w:t>https://osf.io/6kv9x</w:t>
+        </w:r>
+      </w:hyperlink>
+    </w:p>
+    <w:p>
+      <w:pPr>
+        <w:spacing w:line="480" w:lineRule="auto"/>
         <w:rPr>
           <w:rFonts w:ascii="Times New Roman" w:hAnsi="Times New Roman" w:cs="Times New Roman"/>
           <w:lang w:val="en-IE"/>
         </w:rPr>
-      </w:r>
+      </w:pPr>
       <w:r>
         <w:rPr>
           <w:rFonts w:ascii="Times New Roman" w:hAnsi="Times New Roman" w:cs="Times New Roman"/>
           <w:lang w:val="en-IE"/>
         </w:rPr>
-        <w:fldChar w:fldCharType="separate"/>
-      </w:r>
-      <w:r>
-        <w:rPr>
-          <w:rStyle w:val="Hyperlink"/>
+        <w:t xml:space="preserve">Experiment 4: </w:t>
+      </w:r>
+      <w:hyperlink r:id="rId9" w:history="1">
+        <w:r>
+          <w:rPr>
+            <w:rStyle w:val="Hyperlink"/>
+            <w:rFonts w:ascii="Times New Roman" w:hAnsi="Times New Roman" w:cs="Times New Roman"/>
+            <w:lang w:val="en-IE"/>
+          </w:rPr>
+          <w:t>https://osf.io/e6q7g</w:t>
+        </w:r>
+      </w:hyperlink>
+    </w:p>
+    <w:p>
+      <w:pPr>
+        <w:spacing w:line="480" w:lineRule="auto"/>
+        <w:rPr>
           <w:rFonts w:ascii="Times New Roman" w:hAnsi="Times New Roman" w:cs="Times New Roman"/>
           <w:lang w:val="en-IE"/>
         </w:rPr>
-        <w:t>https://osf.io/jtv24</w:t>
-      </w:r>
+      </w:pPr>
       <w:r>
         <w:rPr>
           <w:rFonts w:ascii="Times New Roman" w:hAnsi="Times New Roman" w:cs="Times New Roman"/>
           <w:lang w:val="en-IE"/>
         </w:rPr>
-        <w:fldChar w:fldCharType="end"/>
-      </w:r>
+        <w:t xml:space="preserve">Experiment 5: </w:t>
+      </w:r>
+      <w:hyperlink r:id="rId10" w:history="1">
+        <w:r>
+          <w:rPr>
+            <w:rStyle w:val="Hyperlink"/>
+            <w:rFonts w:ascii="Times New Roman" w:hAnsi="Times New Roman" w:cs="Times New Roman"/>
+            <w:lang w:val="en-IE"/>
+          </w:rPr>
+          <w:t>https://osf.io/s5ayx</w:t>
+        </w:r>
+      </w:hyperlink>
     </w:p>
     <w:p>
       <w:pPr>
@@ -191,166 +237,28 @@
           <w:rFonts w:ascii="Times New Roman" w:hAnsi="Times New Roman" w:cs="Times New Roman"/>
           <w:lang w:val="en-IE"/>
         </w:rPr>
-        <w:t xml:space="preserve">Experiment 3: </w:t>
-      </w:r>
+        <w:tab/>
+        <w:t xml:space="preserve">At the time of manuscript submission, the OSF website seemed to be having issues with removing embargos from preregistrations. In case this issue persists (they are usually resolved within a day), the full OSF project can be found at </w:t>
+      </w:r>
+      <w:hyperlink r:id="rId11" w:history="1">
+        <w:r>
+          <w:rPr>
+            <w:rStyle w:val="Hyperlink"/>
+            <w:rFonts w:ascii="Times New Roman" w:hAnsi="Times New Roman" w:cs="Times New Roman"/>
+            <w:lang w:val="en-IE"/>
+          </w:rPr>
+          <w:t>https://osf.io/gv7cm/</w:t>
+        </w:r>
+      </w:hyperlink>
       <w:r>
         <w:rPr>
           <w:rFonts w:ascii="Times New Roman" w:hAnsi="Times New Roman" w:cs="Times New Roman"/>
           <w:lang w:val="en-IE"/>
         </w:rPr>
-        <w:fldChar w:fldCharType="begin"/>
-      </w:r>
-      <w:r>
-        <w:rPr>
-          <w:rFonts w:ascii="Times New Roman" w:hAnsi="Times New Roman" w:cs="Times New Roman"/>
-          <w:lang w:val="en-IE"/>
-        </w:rPr>
-        <w:instrText xml:space="preserve"> HYPERLINK "https://osf.io/6kv9x" </w:instrText>
-      </w:r>
-      <w:r>
-        <w:rPr>
-          <w:rFonts w:ascii="Times New Roman" w:hAnsi="Times New Roman" w:cs="Times New Roman"/>
-          <w:lang w:val="en-IE"/>
-        </w:rPr>
-      </w:r>
-      <w:r>
-        <w:rPr>
-          <w:rFonts w:ascii="Times New Roman" w:hAnsi="Times New Roman" w:cs="Times New Roman"/>
-          <w:lang w:val="en-IE"/>
-        </w:rPr>
-        <w:fldChar w:fldCharType="separate"/>
-      </w:r>
-      <w:r>
-        <w:rPr>
-          <w:rStyle w:val="Hyperlink"/>
-          <w:rFonts w:ascii="Times New Roman" w:hAnsi="Times New Roman" w:cs="Times New Roman"/>
-          <w:lang w:val="en-IE"/>
-        </w:rPr>
-        <w:t>https://osf.io/6kv9x</w:t>
-      </w:r>
-      <w:r>
-        <w:rPr>
-          <w:rFonts w:ascii="Times New Roman" w:hAnsi="Times New Roman" w:cs="Times New Roman"/>
-          <w:lang w:val="en-IE"/>
-        </w:rPr>
-        <w:fldChar w:fldCharType="end"/>
-      </w:r>
-    </w:p>
-    <w:p>
-      <w:pPr>
-        <w:spacing w:line="480" w:lineRule="auto"/>
-        <w:rPr>
-          <w:rFonts w:ascii="Times New Roman" w:hAnsi="Times New Roman" w:cs="Times New Roman"/>
-          <w:lang w:val="en-IE"/>
-        </w:rPr>
-      </w:pPr>
-      <w:r>
-        <w:rPr>
-          <w:rFonts w:ascii="Times New Roman" w:hAnsi="Times New Roman" w:cs="Times New Roman"/>
-          <w:lang w:val="en-IE"/>
-        </w:rPr>
-        <w:t xml:space="preserve">Experiment 4: </w:t>
-      </w:r>
-      <w:r>
-        <w:rPr>
-          <w:rFonts w:ascii="Times New Roman" w:hAnsi="Times New Roman" w:cs="Times New Roman"/>
-          <w:lang w:val="en-IE"/>
-        </w:rPr>
-        <w:fldChar w:fldCharType="begin"/>
-      </w:r>
-      <w:r>
-        <w:rPr>
-          <w:rFonts w:ascii="Times New Roman" w:hAnsi="Times New Roman" w:cs="Times New Roman"/>
-          <w:lang w:val="en-IE"/>
-        </w:rPr>
-        <w:instrText xml:space="preserve"> HYPERLINK "https://osf.io/e6q7g" </w:instrText>
-      </w:r>
-      <w:r>
-        <w:rPr>
-          <w:rFonts w:ascii="Times New Roman" w:hAnsi="Times New Roman" w:cs="Times New Roman"/>
-          <w:lang w:val="en-IE"/>
-        </w:rPr>
-      </w:r>
-      <w:r>
-        <w:rPr>
-          <w:rFonts w:ascii="Times New Roman" w:hAnsi="Times New Roman" w:cs="Times New Roman"/>
-          <w:lang w:val="en-IE"/>
-        </w:rPr>
-        <w:fldChar w:fldCharType="separate"/>
-      </w:r>
-      <w:r>
-        <w:rPr>
-          <w:rStyle w:val="Hyperlink"/>
-          <w:rFonts w:ascii="Times New Roman" w:hAnsi="Times New Roman" w:cs="Times New Roman"/>
-          <w:lang w:val="en-IE"/>
-        </w:rPr>
-        <w:t>https://osf.io/e6q7g</w:t>
-      </w:r>
-      <w:r>
-        <w:rPr>
-          <w:rFonts w:ascii="Times New Roman" w:hAnsi="Times New Roman" w:cs="Times New Roman"/>
-          <w:lang w:val="en-IE"/>
-        </w:rPr>
-        <w:fldChar w:fldCharType="end"/>
-      </w:r>
-    </w:p>
-    <w:p>
-      <w:pPr>
-        <w:spacing w:line="480" w:lineRule="auto"/>
-        <w:rPr>
-          <w:rFonts w:ascii="Times New Roman" w:hAnsi="Times New Roman" w:cs="Times New Roman"/>
-          <w:lang w:val="en-IE"/>
-        </w:rPr>
-      </w:pPr>
-      <w:r>
-        <w:rPr>
-          <w:rFonts w:ascii="Times New Roman" w:hAnsi="Times New Roman" w:cs="Times New Roman"/>
-          <w:lang w:val="en-IE"/>
-        </w:rPr>
-        <w:t xml:space="preserve">Experiment 5: </w:t>
-      </w:r>
-      <w:r>
-        <w:rPr>
-          <w:rFonts w:ascii="Times New Roman" w:hAnsi="Times New Roman" w:cs="Times New Roman"/>
-          <w:lang w:val="en-IE"/>
-        </w:rPr>
-        <w:fldChar w:fldCharType="begin"/>
-      </w:r>
-      <w:r>
-        <w:rPr>
-          <w:rFonts w:ascii="Times New Roman" w:hAnsi="Times New Roman" w:cs="Times New Roman"/>
-          <w:lang w:val="en-IE"/>
-        </w:rPr>
-        <w:instrText xml:space="preserve"> HYPERLINK "https://osf.io/s5ayx" </w:instrText>
-      </w:r>
-      <w:r>
-        <w:rPr>
-          <w:rFonts w:ascii="Times New Roman" w:hAnsi="Times New Roman" w:cs="Times New Roman"/>
-          <w:lang w:val="en-IE"/>
-        </w:rPr>
-      </w:r>
-      <w:r>
-        <w:rPr>
-          <w:rFonts w:ascii="Times New Roman" w:hAnsi="Times New Roman" w:cs="Times New Roman"/>
-          <w:lang w:val="en-IE"/>
-        </w:rPr>
-        <w:fldChar w:fldCharType="separate"/>
-      </w:r>
-      <w:r>
-        <w:rPr>
-          <w:rStyle w:val="Hyperlink"/>
-          <w:rFonts w:ascii="Times New Roman" w:hAnsi="Times New Roman" w:cs="Times New Roman"/>
-          <w:lang w:val="en-IE"/>
-        </w:rPr>
-        <w:t>https://osf.io/s5ayx</w:t>
-      </w:r>
-      <w:r>
-        <w:rPr>
-          <w:rFonts w:ascii="Times New Roman" w:hAnsi="Times New Roman" w:cs="Times New Roman"/>
-          <w:lang w:val="en-IE"/>
-        </w:rPr>
-        <w:fldChar w:fldCharType="end"/>
-      </w:r>
+        <w:t>. Copies of the preregistrations can also be found through this link.</w:t>
+      </w:r>
+      <w:bookmarkStart w:id="0" w:name="_GoBack"/>
+      <w:bookmarkEnd w:id="0"/>
     </w:p>
     <w:p>
       <w:pPr>
@@ -394,23 +302,9 @@
         <w:rPr>
           <w:rFonts w:ascii="Times New Roman" w:hAnsi="Times New Roman" w:cs="Times New Roman"/>
         </w:rPr>
-        <w:t xml:space="preserve">This highlighted a number of ways in which the two diverged. Recent </w:t>
-      </w:r>
-      <w:proofErr w:type="gramStart"/>
-      <w:r>
-        <w:rPr>
-          <w:rFonts w:ascii="Times New Roman" w:hAnsi="Times New Roman" w:cs="Times New Roman"/>
-        </w:rPr>
-        <w:t>research</w:t>
-      </w:r>
-      <w:proofErr w:type="gramEnd"/>
-      <w:r>
-        <w:rPr>
-          <w:rFonts w:ascii="Times New Roman" w:hAnsi="Times New Roman" w:cs="Times New Roman"/>
-        </w:rPr>
-        <w:t xml:space="preserve"> has found that such preregistration-manuscript incongruences are common and should be explicated (e.g., </w:t>
-      </w:r>
-      <w:hyperlink r:id="rId7" w:history="1">
+        <w:t xml:space="preserve">This highlighted a number of ways in which the two diverged. Recent research has found that such preregistration-manuscript incongruences are common and should be explicated (e.g., </w:t>
+      </w:r>
+      <w:hyperlink r:id="rId12" w:history="1">
         <w:r>
           <w:rPr>
             <w:rStyle w:val="Hyperlink"/>
@@ -441,21 +335,7 @@
         <w:rPr>
           <w:rFonts w:ascii="Times New Roman" w:hAnsi="Times New Roman" w:cs="Times New Roman"/>
         </w:rPr>
-        <w:t xml:space="preserve">trump precision (see </w:t>
-      </w:r>
-      <w:proofErr w:type="spellStart"/>
-      <w:r>
-        <w:rPr>
-          <w:rFonts w:ascii="Times New Roman" w:hAnsi="Times New Roman" w:cs="Times New Roman"/>
-        </w:rPr>
-        <w:t>Giner-Sorolla</w:t>
-      </w:r>
-      <w:proofErr w:type="spellEnd"/>
-      <w:r>
-        <w:rPr>
-          <w:rFonts w:ascii="Times New Roman" w:hAnsi="Times New Roman" w:cs="Times New Roman"/>
-        </w:rPr>
-        <w:t>, ‎2012).</w:t>
+        <w:t>trump precision (see Giner-Sorolla, ‎2012).</w:t>
       </w:r>
     </w:p>
     <w:p>
@@ -482,7 +362,14 @@
         <w:rPr>
           <w:rFonts w:ascii="Times New Roman" w:hAnsi="Times New Roman" w:cs="Times New Roman"/>
         </w:rPr>
-        <w:t xml:space="preserve">not produce a non-influence-aware IA-AMP effect, as they would register all trials in the IA-AMP as influenced. </w:t>
+        <w:t xml:space="preserve">not produce a non-influence-aware IA-AMP effect, as they would register all trials in </w:t>
+      </w:r>
+      <w:r>
+        <w:rPr>
+          <w:rFonts w:ascii="Times New Roman" w:hAnsi="Times New Roman" w:cs="Times New Roman"/>
+        </w:rPr>
+        <w:lastRenderedPageBreak/>
+        <w:t xml:space="preserve">the IA-AMP as influenced. </w:t>
       </w:r>
       <w:r>
         <w:rPr>
@@ -534,7 +421,6 @@
         <w:rPr>
           <w:rFonts w:ascii="Times New Roman" w:hAnsi="Times New Roman" w:cs="Times New Roman"/>
         </w:rPr>
-        <w:lastRenderedPageBreak/>
         <w:t>Other p</w:t>
       </w:r>
       <w:r>
@@ -772,6 +658,7 @@
         <w:rPr>
           <w:rFonts w:ascii="Times New Roman" w:hAnsi="Times New Roman" w:cs="Times New Roman"/>
         </w:rPr>
+        <w:lastRenderedPageBreak/>
         <w:t xml:space="preserve">We employed both </w:t>
       </w:r>
       <w:r>
@@ -847,10 +734,9 @@
         <w:rPr>
           <w:rFonts w:ascii="Times New Roman" w:hAnsi="Times New Roman" w:cs="Times New Roman"/>
         </w:rPr>
-        <w:lastRenderedPageBreak/>
         <w:t xml:space="preserve">Experiment 1: </w:t>
       </w:r>
-      <w:hyperlink r:id="rId8" w:history="1">
+      <w:hyperlink r:id="rId13" w:history="1">
         <w:r>
           <w:rPr>
             <w:rStyle w:val="Hyperlink"/>
@@ -880,7 +766,7 @@
         </w:rPr>
         <w:t xml:space="preserve"> </w:t>
       </w:r>
-      <w:hyperlink r:id="rId9" w:history="1">
+      <w:hyperlink r:id="rId14" w:history="1">
         <w:r>
           <w:rPr>
             <w:rStyle w:val="Hyperlink"/>
@@ -910,7 +796,7 @@
         </w:rPr>
         <w:t xml:space="preserve"> </w:t>
       </w:r>
-      <w:hyperlink r:id="rId10" w:history="1">
+      <w:hyperlink r:id="rId15" w:history="1">
         <w:r>
           <w:rPr>
             <w:rStyle w:val="Hyperlink"/>
@@ -934,7 +820,7 @@
         </w:rPr>
         <w:t xml:space="preserve">Experiment 4: </w:t>
       </w:r>
-      <w:hyperlink r:id="rId11" w:history="1">
+      <w:hyperlink r:id="rId16" w:history="1">
         <w:r>
           <w:rPr>
             <w:rStyle w:val="Hyperlink"/>
@@ -970,7 +856,7 @@
         </w:rPr>
         <w:t xml:space="preserve"> </w:t>
       </w:r>
-      <w:hyperlink r:id="rId12" w:history="1">
+      <w:hyperlink r:id="rId17" w:history="1">
         <w:r>
           <w:rPr>
             <w:rStyle w:val="Hyperlink"/>
@@ -1122,8 +1008,6 @@
         </w:rPr>
         <w:t>, Experiment 2 vs. 5).</w:t>
       </w:r>
-      <w:bookmarkStart w:id="0" w:name="_GoBack"/>
-      <w:bookmarkEnd w:id="0"/>
     </w:p>
     <w:p>
       <w:pPr>
@@ -1137,21 +1021,7 @@
         <w:rPr>
           <w:rFonts w:ascii="Times New Roman" w:hAnsi="Times New Roman" w:cs="Times New Roman"/>
         </w:rPr>
-        <w:t xml:space="preserve">For all studies, code for data processing and </w:t>
-      </w:r>
-      <w:proofErr w:type="gramStart"/>
-      <w:r>
-        <w:rPr>
-          <w:rFonts w:ascii="Times New Roman" w:hAnsi="Times New Roman" w:cs="Times New Roman"/>
-        </w:rPr>
-        <w:t>analyses is</w:t>
-      </w:r>
-      <w:proofErr w:type="gramEnd"/>
-      <w:r>
-        <w:rPr>
-          <w:rFonts w:ascii="Times New Roman" w:hAnsi="Times New Roman" w:cs="Times New Roman"/>
-        </w:rPr>
-        <w:t xml:space="preserve"> also available, along with </w:t>
+        <w:t xml:space="preserve">For all studies, code for data processing and analyses is also available, along with </w:t>
       </w:r>
       <w:r>
         <w:rPr>
@@ -1290,6 +1160,7 @@
         <w:rPr>
           <w:rFonts w:ascii="Times New Roman" w:hAnsi="Times New Roman" w:cs="Times New Roman"/>
         </w:rPr>
+        <w:lastRenderedPageBreak/>
         <w:br w:type="page"/>
       </w:r>
     </w:p>
@@ -2448,6 +2319,7 @@
   <w:style w:type="character" w:default="1" w:styleId="DefaultParagraphFont">
     <w:name w:val="Default Paragraph Font"/>
     <w:uiPriority w:val="1"/>
+    <w:semiHidden/>
     <w:unhideWhenUsed/>
   </w:style>
   <w:style w:type="table" w:default="1" w:styleId="TableNormal">
@@ -2851,6 +2723,7 @@
   <w:style w:type="character" w:default="1" w:styleId="DefaultParagraphFont">
     <w:name w:val="Default Paragraph Font"/>
     <w:uiPriority w:val="1"/>
+    <w:semiHidden/>
     <w:unhideWhenUsed/>
   </w:style>
   <w:style w:type="table" w:default="1" w:styleId="TableNormal">
@@ -3371,7 +3244,7 @@
   <a:extraClrSchemeLst/>
   <a:extLst>
     <a:ext uri="{05A4C25C-085E-4340-85A3-A5531E510DB2}">
-      <thm15:themeFamily xmlns:thm15="http://schemas.microsoft.com/office/thememl/2012/main" xmlns="" name="Office Theme" id="{62F939B6-93AF-4DB8-9C6B-D6C7DFDC589F}" vid="{4A3C46E8-61CC-4603-A589-7422A47A8E4A}"/>
+      <thm15:themeFamily xmlns="" xmlns:thm15="http://schemas.microsoft.com/office/thememl/2012/main" name="Office Theme" id="{62F939B6-93AF-4DB8-9C6B-D6C7DFDC589F}" vid="{4A3C46E8-61CC-4603-A589-7422A47A8E4A}"/>
     </a:ext>
   </a:extLst>
 </a:theme>

</xml_diff>